<commit_message>
oep hf7 doc added
</commit_message>
<xml_diff>
--- a/2019-20-2/objektumelv/hf7/documentation.docx
+++ b/2019-20-2/objektumelv/hf7/documentation.docx
@@ -12,7 +12,10 @@
         </w:rPr>
       </w:pPr>
       <w:r>
-        <w:t>6. Házi feladat</w:t>
+        <w:t>7</w:t>
+      </w:r>
+      <w:r>
+        <w:t>. Házi feladat</w:t>
       </w:r>
       <w:r>
         <w:t xml:space="preserve"> | D</w:t>
@@ -73,7 +76,7 @@
           <w:sz w:val="20"/>
           <w:szCs w:val="20"/>
         </w:rPr>
-        <w:t>2</w:t>
+        <w:t>6</w:t>
       </w:r>
     </w:p>
     <w:sdt>
@@ -113,7 +116,9 @@
               <w:tab w:val="right" w:leader="dot" w:pos="9350"/>
             </w:tabs>
             <w:rPr>
+              <w:rFonts w:eastAsiaTheme="minorEastAsia"/>
               <w:noProof/>
+              <w:lang w:eastAsia="hu-HU"/>
             </w:rPr>
           </w:pPr>
           <w:r>
@@ -125,13 +130,13 @@
           <w:r>
             <w:fldChar w:fldCharType="separate"/>
           </w:r>
-          <w:hyperlink w:anchor="_Toc36304435" w:history="1">
+          <w:hyperlink w:anchor="_Toc37069295" w:history="1">
             <w:r>
               <w:rPr>
                 <w:rStyle w:val="Hiperhivatkozs"/>
                 <w:noProof/>
               </w:rPr>
-              <w:t>Feladat</w:t>
+              <w:t>Feladat:</w:t>
             </w:r>
             <w:r>
               <w:rPr>
@@ -152,7 +157,7 @@
                 <w:noProof/>
                 <w:webHidden/>
               </w:rPr>
-              <w:instrText xml:space="preserve"> PAGEREF _Toc36304435 \h </w:instrText>
+              <w:instrText xml:space="preserve"> PAGEREF _Toc37069295 \h </w:instrText>
             </w:r>
             <w:r>
               <w:rPr>
@@ -173,6 +178,216 @@
                 <w:webHidden/>
               </w:rPr>
               <w:t>1</w:t>
+            </w:r>
+            <w:r>
+              <w:rPr>
+                <w:noProof/>
+                <w:webHidden/>
+              </w:rPr>
+              <w:fldChar w:fldCharType="end"/>
+            </w:r>
+          </w:hyperlink>
+        </w:p>
+        <w:p>
+          <w:pPr>
+            <w:pStyle w:val="TJ3"/>
+            <w:tabs>
+              <w:tab w:val="right" w:leader="dot" w:pos="9350"/>
+            </w:tabs>
+            <w:rPr>
+              <w:rFonts w:eastAsiaTheme="minorEastAsia"/>
+              <w:noProof/>
+              <w:lang w:eastAsia="hu-HU"/>
+            </w:rPr>
+          </w:pPr>
+          <w:hyperlink w:anchor="_Toc37069296" w:history="1">
+            <w:r>
+              <w:rPr>
+                <w:rStyle w:val="Hiperhivatkozs"/>
+                <w:noProof/>
+              </w:rPr>
+              <w:t>Specifikáció:</w:t>
+            </w:r>
+            <w:r>
+              <w:rPr>
+                <w:noProof/>
+                <w:webHidden/>
+              </w:rPr>
+              <w:tab/>
+            </w:r>
+            <w:r>
+              <w:rPr>
+                <w:noProof/>
+                <w:webHidden/>
+              </w:rPr>
+              <w:fldChar w:fldCharType="begin"/>
+            </w:r>
+            <w:r>
+              <w:rPr>
+                <w:noProof/>
+                <w:webHidden/>
+              </w:rPr>
+              <w:instrText xml:space="preserve"> PAGEREF _Toc37069296 \h </w:instrText>
+            </w:r>
+            <w:r>
+              <w:rPr>
+                <w:noProof/>
+                <w:webHidden/>
+              </w:rPr>
+            </w:r>
+            <w:r>
+              <w:rPr>
+                <w:noProof/>
+                <w:webHidden/>
+              </w:rPr>
+              <w:fldChar w:fldCharType="separate"/>
+            </w:r>
+            <w:r>
+              <w:rPr>
+                <w:noProof/>
+                <w:webHidden/>
+              </w:rPr>
+              <w:t>1</w:t>
+            </w:r>
+            <w:r>
+              <w:rPr>
+                <w:noProof/>
+                <w:webHidden/>
+              </w:rPr>
+              <w:fldChar w:fldCharType="end"/>
+            </w:r>
+          </w:hyperlink>
+        </w:p>
+        <w:p>
+          <w:pPr>
+            <w:pStyle w:val="TJ3"/>
+            <w:tabs>
+              <w:tab w:val="right" w:leader="dot" w:pos="9350"/>
+            </w:tabs>
+            <w:rPr>
+              <w:rFonts w:eastAsiaTheme="minorEastAsia"/>
+              <w:noProof/>
+              <w:lang w:eastAsia="hu-HU"/>
+            </w:rPr>
+          </w:pPr>
+          <w:hyperlink w:anchor="_Toc37069297" w:history="1">
+            <w:r>
+              <w:rPr>
+                <w:rStyle w:val="Hiperhivatkozs"/>
+                <w:noProof/>
+              </w:rPr>
+              <w:t>Megfeleltetés - Maximum kiválasztás:</w:t>
+            </w:r>
+            <w:r>
+              <w:rPr>
+                <w:noProof/>
+                <w:webHidden/>
+              </w:rPr>
+              <w:tab/>
+            </w:r>
+            <w:r>
+              <w:rPr>
+                <w:noProof/>
+                <w:webHidden/>
+              </w:rPr>
+              <w:fldChar w:fldCharType="begin"/>
+            </w:r>
+            <w:r>
+              <w:rPr>
+                <w:noProof/>
+                <w:webHidden/>
+              </w:rPr>
+              <w:instrText xml:space="preserve"> PAGEREF _Toc37069297 \h </w:instrText>
+            </w:r>
+            <w:r>
+              <w:rPr>
+                <w:noProof/>
+                <w:webHidden/>
+              </w:rPr>
+            </w:r>
+            <w:r>
+              <w:rPr>
+                <w:noProof/>
+                <w:webHidden/>
+              </w:rPr>
+              <w:fldChar w:fldCharType="separate"/>
+            </w:r>
+            <w:r>
+              <w:rPr>
+                <w:noProof/>
+                <w:webHidden/>
+              </w:rPr>
+              <w:t>2</w:t>
+            </w:r>
+            <w:r>
+              <w:rPr>
+                <w:noProof/>
+                <w:webHidden/>
+              </w:rPr>
+              <w:fldChar w:fldCharType="end"/>
+            </w:r>
+          </w:hyperlink>
+        </w:p>
+        <w:p>
+          <w:pPr>
+            <w:pStyle w:val="TJ3"/>
+            <w:tabs>
+              <w:tab w:val="right" w:leader="dot" w:pos="9350"/>
+            </w:tabs>
+            <w:rPr>
+              <w:rFonts w:eastAsiaTheme="minorEastAsia"/>
+              <w:noProof/>
+              <w:lang w:eastAsia="hu-HU"/>
+            </w:rPr>
+          </w:pPr>
+          <w:hyperlink w:anchor="_Toc37069298" w:history="1">
+            <w:r>
+              <w:rPr>
+                <w:rStyle w:val="Hiperhivatkozs"/>
+                <w:noProof/>
+              </w:rPr>
+              <w:t>Algoritmus:</w:t>
+            </w:r>
+            <w:r>
+              <w:rPr>
+                <w:noProof/>
+                <w:webHidden/>
+              </w:rPr>
+              <w:tab/>
+            </w:r>
+            <w:r>
+              <w:rPr>
+                <w:noProof/>
+                <w:webHidden/>
+              </w:rPr>
+              <w:fldChar w:fldCharType="begin"/>
+            </w:r>
+            <w:r>
+              <w:rPr>
+                <w:noProof/>
+                <w:webHidden/>
+              </w:rPr>
+              <w:instrText xml:space="preserve"> PAGEREF _Toc37069298 \h </w:instrText>
+            </w:r>
+            <w:r>
+              <w:rPr>
+                <w:noProof/>
+                <w:webHidden/>
+              </w:rPr>
+            </w:r>
+            <w:r>
+              <w:rPr>
+                <w:noProof/>
+                <w:webHidden/>
+              </w:rPr>
+              <w:fldChar w:fldCharType="separate"/>
+            </w:r>
+            <w:r>
+              <w:rPr>
+                <w:noProof/>
+                <w:webHidden/>
+              </w:rPr>
+              <w:t>2</w:t>
             </w:r>
             <w:r>
               <w:rPr>
@@ -190,16 +405,18 @@
               <w:tab w:val="right" w:leader="dot" w:pos="9350"/>
             </w:tabs>
             <w:rPr>
+              <w:rFonts w:eastAsiaTheme="minorEastAsia"/>
               <w:noProof/>
+              <w:lang w:eastAsia="hu-HU"/>
             </w:rPr>
           </w:pPr>
-          <w:hyperlink w:anchor="_Toc36304436" w:history="1">
+          <w:hyperlink w:anchor="_Toc37069299" w:history="1">
             <w:r>
               <w:rPr>
                 <w:rStyle w:val="Hiperhivatkozs"/>
                 <w:noProof/>
               </w:rPr>
-              <w:t>Specifikáció:</w:t>
+              <w:t>Felsoroló:</w:t>
             </w:r>
             <w:r>
               <w:rPr>
@@ -220,7 +437,7 @@
                 <w:noProof/>
                 <w:webHidden/>
               </w:rPr>
-              <w:instrText xml:space="preserve"> PAGEREF _Toc36304436 \h </w:instrText>
+              <w:instrText xml:space="preserve"> PAGEREF _Toc37069299 \h </w:instrText>
             </w:r>
             <w:r>
               <w:rPr>
@@ -240,7 +457,7 @@
                 <w:noProof/>
                 <w:webHidden/>
               </w:rPr>
-              <w:t>1</w:t>
+              <w:t>2</w:t>
             </w:r>
             <w:r>
               <w:rPr>
@@ -253,21 +470,23 @@
         </w:p>
         <w:p>
           <w:pPr>
-            <w:pStyle w:val="TJ2"/>
+            <w:pStyle w:val="TJ3"/>
             <w:tabs>
               <w:tab w:val="right" w:leader="dot" w:pos="9350"/>
             </w:tabs>
             <w:rPr>
+              <w:rFonts w:eastAsiaTheme="minorEastAsia"/>
               <w:noProof/>
+              <w:lang w:eastAsia="hu-HU"/>
             </w:rPr>
           </w:pPr>
-          <w:hyperlink w:anchor="_Toc36304437" w:history="1">
+          <w:hyperlink w:anchor="_Toc37069300" w:history="1">
             <w:r>
               <w:rPr>
                 <w:rStyle w:val="Hiperhivatkozs"/>
                 <w:noProof/>
               </w:rPr>
-              <w:t>Megfeleltetés - Maximum kiválasztás:</w:t>
+              <w:t>next() művelet:</w:t>
             </w:r>
             <w:r>
               <w:rPr>
@@ -288,7 +507,7 @@
                 <w:noProof/>
                 <w:webHidden/>
               </w:rPr>
-              <w:instrText xml:space="preserve"> PAGEREF _Toc36304437 \h </w:instrText>
+              <w:instrText xml:space="preserve"> PAGEREF _Toc37069300 \h </w:instrText>
             </w:r>
             <w:r>
               <w:rPr>
@@ -308,7 +527,7 @@
                 <w:noProof/>
                 <w:webHidden/>
               </w:rPr>
-              <w:t>1</w:t>
+              <w:t>2</w:t>
             </w:r>
             <w:r>
               <w:rPr>
@@ -321,21 +540,23 @@
         </w:p>
         <w:p>
           <w:pPr>
-            <w:pStyle w:val="TJ2"/>
+            <w:pStyle w:val="TJ3"/>
             <w:tabs>
               <w:tab w:val="right" w:leader="dot" w:pos="9350"/>
             </w:tabs>
             <w:rPr>
+              <w:rFonts w:eastAsiaTheme="minorEastAsia"/>
               <w:noProof/>
+              <w:lang w:eastAsia="hu-HU"/>
             </w:rPr>
           </w:pPr>
-          <w:hyperlink w:anchor="_Toc36304438" w:history="1">
+          <w:hyperlink w:anchor="_Toc37069301" w:history="1">
             <w:r>
               <w:rPr>
                 <w:rStyle w:val="Hiperhivatkozs"/>
                 <w:noProof/>
               </w:rPr>
-              <w:t>Felsoroló:</w:t>
+              <w:t>Megfeleltetés – Összegzés:</w:t>
             </w:r>
             <w:r>
               <w:rPr>
@@ -356,7 +577,7 @@
                 <w:noProof/>
                 <w:webHidden/>
               </w:rPr>
-              <w:instrText xml:space="preserve"> PAGEREF _Toc36304438 \h </w:instrText>
+              <w:instrText xml:space="preserve"> PAGEREF _Toc37069301 \h </w:instrText>
             </w:r>
             <w:r>
               <w:rPr>
@@ -376,7 +597,7 @@
                 <w:noProof/>
                 <w:webHidden/>
               </w:rPr>
-              <w:t>1</w:t>
+              <w:t>2</w:t>
             </w:r>
             <w:r>
               <w:rPr>
@@ -389,21 +610,23 @@
         </w:p>
         <w:p>
           <w:pPr>
-            <w:pStyle w:val="TJ2"/>
+            <w:pStyle w:val="TJ3"/>
             <w:tabs>
               <w:tab w:val="right" w:leader="dot" w:pos="9350"/>
             </w:tabs>
             <w:rPr>
+              <w:rFonts w:eastAsiaTheme="minorEastAsia"/>
               <w:noProof/>
+              <w:lang w:eastAsia="hu-HU"/>
             </w:rPr>
           </w:pPr>
-          <w:hyperlink w:anchor="_Toc36304439" w:history="1">
+          <w:hyperlink w:anchor="_Toc37069302" w:history="1">
             <w:r>
               <w:rPr>
                 <w:rStyle w:val="Hiperhivatkozs"/>
                 <w:noProof/>
               </w:rPr>
-              <w:t>Algoritmus</w:t>
+              <w:t>Algoritmus:</w:t>
             </w:r>
             <w:r>
               <w:rPr>
@@ -424,7 +647,7 @@
                 <w:noProof/>
                 <w:webHidden/>
               </w:rPr>
-              <w:instrText xml:space="preserve"> PAGEREF _Toc36304439 \h </w:instrText>
+              <w:instrText xml:space="preserve"> PAGEREF _Toc37069302 \h </w:instrText>
             </w:r>
             <w:r>
               <w:rPr>
@@ -471,100 +694,60 @@
         <w:pStyle w:val="Cm"/>
         <w:jc w:val="center"/>
       </w:pPr>
-    </w:p>
-    <w:p>
-      <w:pPr>
-        <w:pStyle w:val="Cmsor2"/>
-      </w:pPr>
-      <w:bookmarkStart w:id="0" w:name="_Toc36304435"/>
-      <w:r>
-        <w:t>Feladat</w:t>
-      </w:r>
+      <w:bookmarkStart w:id="0" w:name="_GoBack"/>
       <w:bookmarkEnd w:id="0"/>
     </w:p>
     <w:p>
       <w:pPr>
         <w:pStyle w:val="Cmsor2"/>
       </w:pPr>
-      <w:r>
-        <w:rPr>
-          <w:rFonts w:asciiTheme="minorHAnsi" w:eastAsiaTheme="minorHAnsi" w:hAnsiTheme="minorHAnsi" w:cstheme="minorBidi"/>
-          <w:color w:val="auto"/>
-          <w:sz w:val="22"/>
-          <w:szCs w:val="22"/>
-        </w:rPr>
+      <w:bookmarkStart w:id="1" w:name="_Toc37069295"/>
+      <w:r>
+        <w:t>Feladat</w:t>
+      </w:r>
+      <w:r>
+        <w:t>:</w:t>
+      </w:r>
+      <w:bookmarkEnd w:id="1"/>
+    </w:p>
+    <w:p>
+      <w:r>
         <w:t>Egy szekvenciális inputfájl ételreceptek hozzávalóit tartalmazza. A fájl egy eleme egy recept nevéből (</w:t>
       </w:r>
       <w:proofErr w:type="spellStart"/>
       <w:r>
-        <w:rPr>
-          <w:rFonts w:asciiTheme="minorHAnsi" w:eastAsiaTheme="minorHAnsi" w:hAnsiTheme="minorHAnsi" w:cstheme="minorBidi"/>
-          <w:color w:val="auto"/>
-          <w:sz w:val="22"/>
-          <w:szCs w:val="22"/>
-        </w:rPr>
         <w:t>sztring</w:t>
       </w:r>
       <w:proofErr w:type="spellEnd"/>
       <w:r>
-        <w:rPr>
-          <w:rFonts w:asciiTheme="minorHAnsi" w:eastAsiaTheme="minorHAnsi" w:hAnsiTheme="minorHAnsi" w:cstheme="minorBidi"/>
-          <w:color w:val="auto"/>
-          <w:sz w:val="22"/>
-          <w:szCs w:val="22"/>
-        </w:rPr>
         <w:t>), és annak egyik hozzávalójának anyagnevéből (</w:t>
       </w:r>
       <w:proofErr w:type="spellStart"/>
       <w:r>
-        <w:rPr>
-          <w:rFonts w:asciiTheme="minorHAnsi" w:eastAsiaTheme="minorHAnsi" w:hAnsiTheme="minorHAnsi" w:cstheme="minorBidi"/>
-          <w:color w:val="auto"/>
-          <w:sz w:val="22"/>
-          <w:szCs w:val="22"/>
-        </w:rPr>
         <w:t>sztring</w:t>
       </w:r>
       <w:proofErr w:type="spellEnd"/>
       <w:r>
-        <w:rPr>
-          <w:rFonts w:asciiTheme="minorHAnsi" w:eastAsiaTheme="minorHAnsi" w:hAnsiTheme="minorHAnsi" w:cstheme="minorBidi"/>
-          <w:color w:val="auto"/>
-          <w:sz w:val="22"/>
-          <w:szCs w:val="22"/>
-        </w:rPr>
         <w:t>), mennyiségéből (természetes szám) és mennyiségi egységéből (</w:t>
       </w:r>
       <w:proofErr w:type="spellStart"/>
       <w:r>
-        <w:rPr>
-          <w:rFonts w:asciiTheme="minorHAnsi" w:eastAsiaTheme="minorHAnsi" w:hAnsiTheme="minorHAnsi" w:cstheme="minorBidi"/>
-          <w:color w:val="auto"/>
-          <w:sz w:val="22"/>
-          <w:szCs w:val="22"/>
-        </w:rPr>
         <w:t>sztring</w:t>
       </w:r>
       <w:proofErr w:type="spellEnd"/>
       <w:r>
-        <w:rPr>
-          <w:rFonts w:asciiTheme="minorHAnsi" w:eastAsiaTheme="minorHAnsi" w:hAnsiTheme="minorHAnsi" w:cstheme="minorBidi"/>
-          <w:color w:val="auto"/>
-          <w:sz w:val="22"/>
-          <w:szCs w:val="22"/>
-        </w:rPr>
         <w:t>) áll. A fájl nem üres, és recept nevek szerint rendezett, így ugyanazon recept hozzávalói közvetlenül egymás után helyezkednek el.  Melyik ételrecepthez kell a legtöbb összetevő? (hozzávalók száma)</w:t>
       </w:r>
     </w:p>
     <w:p>
       <w:pPr>
-        <w:pStyle w:val="Cmsor2"/>
+        <w:pStyle w:val="Cmsor3"/>
       </w:pPr>
-      <w:bookmarkStart w:id="1" w:name="_Toc36304436"/>
+      <w:bookmarkStart w:id="2" w:name="_Toc37069296"/>
       <w:r>
         <w:t>Specifikáció:</w:t>
       </w:r>
-      <w:bookmarkEnd w:id="1"/>
+      <w:bookmarkEnd w:id="2"/>
     </w:p>
     <w:p>
       <w:pPr>
@@ -586,7 +769,10 @@
       </w:r>
       <w:proofErr w:type="gramStart"/>
       <w:r>
-        <w:t>x:infile</w:t>
+        <w:t>x:</w:t>
+      </w:r>
+      <w:r>
+        <w:t>enor</w:t>
       </w:r>
       <w:proofErr w:type="gramEnd"/>
       <w:r>
@@ -596,13 +782,14 @@
         <w:t>Recipe</w:t>
       </w:r>
       <w:r>
+        <w:t>Length</w:t>
+      </w:r>
+      <w:r>
         <w:t>)</w:t>
       </w:r>
       <w:r>
         <w:t>,</w:t>
       </w:r>
-      <w:bookmarkStart w:id="2" w:name="_GoBack"/>
-      <w:bookmarkEnd w:id="2"/>
       <w:r>
         <w:br/>
       </w:r>
@@ -748,6 +935,54 @@
         <w:t>𝕊</w:t>
       </w:r>
       <w:r>
+        <w:rPr>
+          <w:rFonts w:eastAsiaTheme="minorEastAsia"/>
+        </w:rPr>
+        <w:t>)</w:t>
+      </w:r>
+      <w:r>
+        <w:rPr>
+          <w:rFonts w:eastAsiaTheme="minorEastAsia"/>
+        </w:rPr>
+        <w:br/>
+      </w:r>
+      <w:proofErr w:type="spellStart"/>
+      <w:r>
+        <w:t>Recipe</w:t>
+      </w:r>
+      <w:r>
+        <w:t>Length</w:t>
+      </w:r>
+      <w:proofErr w:type="spellEnd"/>
+      <w:r>
+        <w:t xml:space="preserve"> = </w:t>
+      </w:r>
+      <w:proofErr w:type="spellStart"/>
+      <w:r>
+        <w:t>rec</w:t>
+      </w:r>
+      <w:proofErr w:type="spellEnd"/>
+      <w:r>
+        <w:t>(</w:t>
+      </w:r>
+      <w:proofErr w:type="spellStart"/>
+      <w:r>
+        <w:t>name</w:t>
+      </w:r>
+      <w:proofErr w:type="spellEnd"/>
+      <w:r>
+        <w:t>:</w:t>
+      </w:r>
+      <w:r>
+        <w:rPr>
+          <w:rFonts w:ascii="Cambria Math" w:hAnsi="Cambria Math" w:cs="Cambria Math"/>
+        </w:rPr>
+        <w:t>𝕊</w:t>
+      </w:r>
+      <w:r>
+        <w:rPr>
+          <w:rFonts w:ascii="Cambria Math" w:hAnsi="Cambria Math" w:cs="Cambria Math"/>
+        </w:rPr>
         <w:t>,</w:t>
       </w:r>
       <w:r>
@@ -876,9 +1111,11 @@
       <w:r>
         <w:t xml:space="preserve">, </w:t>
       </w:r>
+      <w:proofErr w:type="spellStart"/>
       <w:r>
         <w:t>max</w:t>
       </w:r>
+      <w:proofErr w:type="spellEnd"/>
       <w:r>
         <w:t>)</w:t>
       </w:r>
@@ -940,567 +1177,25 @@
       </w:r>
       <w:proofErr w:type="spellEnd"/>
       <w:r>
-        <w:rPr>
-          <w:rFonts w:ascii="Cambria Math" w:hAnsi="Cambria Math" w:cs="Cambria Math"/>
-        </w:rPr>
-        <w:t>*</w:t>
-      </w:r>
-      <w:proofErr w:type="spellStart"/>
-      <w:r>
-        <w:rPr>
-          <w:rFonts w:ascii="Cambria Math" w:hAnsi="Cambria Math" w:cs="Cambria Math"/>
-        </w:rPr>
-        <w:t>e.price</w:t>
-      </w:r>
-      <w:proofErr w:type="spellEnd"/>
-      <w:r>
-        <w:t xml:space="preserve"> </w:t>
-      </w:r>
-      <w:r>
         <w:t>)</w:t>
       </w:r>
-    </w:p>
-    <w:p>
-      <w:pPr>
-        <w:pStyle w:val="Cmsor2"/>
-      </w:pPr>
-    </w:p>
-    <w:p>
-      <w:pPr>
-        <w:pStyle w:val="Cmsor2"/>
-      </w:pPr>
-      <w:bookmarkStart w:id="3" w:name="_Toc36304437"/>
-      <w:r>
-        <w:t xml:space="preserve">Megfeleltetés - </w:t>
-      </w:r>
-      <w:r>
-        <w:t>Maximum kiválasztás:</w:t>
-      </w:r>
-      <w:bookmarkEnd w:id="3"/>
-    </w:p>
-    <w:p>
-      <w:proofErr w:type="gramStart"/>
-      <w:r>
-        <w:t>t:enor</w:t>
-      </w:r>
-      <w:proofErr w:type="gramEnd"/>
-      <w:r>
-        <w:t>(E) ~ x:infile(Order)</w:t>
-      </w:r>
-      <w:r>
-        <w:br/>
-      </w:r>
-      <w:r>
-        <w:t xml:space="preserve">f(e) ~ </w:t>
-      </w:r>
-      <w:proofErr w:type="spellStart"/>
-      <w:r>
-        <w:t>e.db</w:t>
-      </w:r>
-      <w:proofErr w:type="spellEnd"/>
-      <w:r>
-        <w:t>*</w:t>
-      </w:r>
-      <w:proofErr w:type="spellStart"/>
-      <w:r>
-        <w:t>e.price</w:t>
-      </w:r>
-      <w:proofErr w:type="spellEnd"/>
-      <w:r>
-        <w:br/>
-        <w:t>H, &lt; ~ N, &lt;</w:t>
-      </w:r>
-    </w:p>
-    <w:p>
-      <w:pPr>
-        <w:pStyle w:val="Cmsor2"/>
-      </w:pPr>
-    </w:p>
-    <w:p>
-      <w:pPr>
-        <w:pStyle w:val="Cmsor2"/>
-      </w:pPr>
-      <w:bookmarkStart w:id="4" w:name="_Toc36304438"/>
-      <w:r>
-        <w:t>Felsoroló:</w:t>
-      </w:r>
-      <w:bookmarkEnd w:id="4"/>
-    </w:p>
-    <w:p>
-      <w:pPr>
-        <w:rPr>
-          <w:rFonts w:eastAsiaTheme="minorEastAsia"/>
-        </w:rPr>
-      </w:pPr>
-      <w:proofErr w:type="gramStart"/>
-      <w:r>
-        <w:t>t:enor</w:t>
-      </w:r>
-      <w:proofErr w:type="gramEnd"/>
-      <w:r>
-        <w:t>(Order)</w:t>
-      </w:r>
-      <w:r>
-        <w:tab/>
-      </w:r>
-      <w:proofErr w:type="spellStart"/>
-      <w:r>
-        <w:t>Order</w:t>
-      </w:r>
-      <w:proofErr w:type="spellEnd"/>
-      <w:r>
-        <w:t xml:space="preserve"> = </w:t>
-      </w:r>
-      <w:proofErr w:type="spellStart"/>
-      <w:r>
-        <w:t>rec</w:t>
-      </w:r>
-      <w:proofErr w:type="spellEnd"/>
-      <w:r>
-        <w:t>(</w:t>
-      </w:r>
-      <w:proofErr w:type="spellStart"/>
-      <w:r>
-        <w:t>table</w:t>
-      </w:r>
-      <w:proofErr w:type="spellEnd"/>
-      <w:r>
-        <w:t>:</w:t>
-      </w:r>
-      <m:oMath>
-        <m:r>
-          <m:rPr>
-            <m:scr m:val="double-struck"/>
-          </m:rPr>
-          <w:rPr>
-            <w:rFonts w:ascii="Cambria Math" w:hAnsi="Cambria Math"/>
-          </w:rPr>
-          <m:t>N</m:t>
-        </m:r>
-      </m:oMath>
-      <w:r>
-        <w:t>, name:</w:t>
-      </w:r>
-      <w:r>
-        <w:rPr>
-          <w:rFonts w:ascii="Cambria Math" w:hAnsi="Cambria Math" w:cs="Cambria Math"/>
-        </w:rPr>
-        <w:t>𝕊,</w:t>
-      </w:r>
-      <w:r>
-        <w:t xml:space="preserve"> </w:t>
-      </w:r>
-      <w:proofErr w:type="spellStart"/>
-      <w:r>
-        <w:t>time</w:t>
-      </w:r>
-      <w:proofErr w:type="spellEnd"/>
-      <w:r>
-        <w:t>:</w:t>
-      </w:r>
-      <w:r>
-        <w:rPr>
-          <w:rFonts w:ascii="Cambria Math" w:hAnsi="Cambria Math" w:cs="Cambria Math"/>
-        </w:rPr>
-        <w:t>𝕊</w:t>
-      </w:r>
-      <w:r>
-        <w:t>, db:</w:t>
-      </w:r>
-      <m:oMath>
-        <m:r>
-          <m:rPr>
-            <m:scr m:val="double-struck"/>
-          </m:rPr>
-          <w:rPr>
-            <w:rFonts w:ascii="Cambria Math" w:hAnsi="Cambria Math"/>
-          </w:rPr>
-          <m:t>N</m:t>
-        </m:r>
-      </m:oMath>
-      <w:r>
-        <w:t>,</w:t>
-      </w:r>
-      <w:r>
-        <w:t xml:space="preserve"> </w:t>
-      </w:r>
-      <w:proofErr w:type="spellStart"/>
-      <w:r>
-        <w:t>price</w:t>
-      </w:r>
-      <w:proofErr w:type="spellEnd"/>
-      <w:r>
-        <w:t>:</w:t>
-      </w:r>
-      <m:oMath>
-        <m:r>
-          <m:rPr>
-            <m:scr m:val="double-struck"/>
-          </m:rPr>
-          <w:rPr>
-            <w:rFonts w:ascii="Cambria Math" w:hAnsi="Cambria Math"/>
-          </w:rPr>
-          <m:t>N</m:t>
-        </m:r>
-      </m:oMath>
-      <w:r>
-        <w:rPr>
-          <w:rFonts w:eastAsiaTheme="minorEastAsia"/>
-        </w:rPr>
-        <w:t>)</w:t>
-      </w:r>
-    </w:p>
-    <w:tbl>
-      <w:tblPr>
-        <w:tblStyle w:val="Rcsostblzat"/>
-        <w:tblW w:w="0" w:type="auto"/>
-        <w:tblLook w:val="04A0" w:firstRow="1" w:lastRow="0" w:firstColumn="1" w:lastColumn="0" w:noHBand="0" w:noVBand="1"/>
-      </w:tblPr>
-      <w:tblGrid>
-        <w:gridCol w:w="1870"/>
-        <w:gridCol w:w="1870"/>
-        <w:gridCol w:w="1870"/>
-        <w:gridCol w:w="1870"/>
-        <w:gridCol w:w="1870"/>
-      </w:tblGrid>
-      <w:tr>
-        <w:tc>
-          <w:tcPr>
-            <w:tcW w:w="1870" w:type="dxa"/>
-          </w:tcPr>
-          <w:p>
-            <w:pPr>
-              <w:jc w:val="center"/>
-              <w:rPr>
-                <w:b/>
-                <w:bCs/>
-              </w:rPr>
-            </w:pPr>
-            <w:proofErr w:type="spellStart"/>
-            <w:r>
-              <w:rPr>
-                <w:b/>
-                <w:bCs/>
-              </w:rPr>
-              <w:lastRenderedPageBreak/>
-              <w:t>Order</w:t>
-            </w:r>
-            <w:proofErr w:type="spellEnd"/>
-            <w:r>
-              <w:rPr>
-                <w:b/>
-                <w:bCs/>
-              </w:rPr>
-              <w:t>*</w:t>
-            </w:r>
-          </w:p>
-        </w:tc>
-        <w:tc>
-          <w:tcPr>
-            <w:tcW w:w="1870" w:type="dxa"/>
-          </w:tcPr>
-          <w:p>
-            <w:pPr>
-              <w:jc w:val="center"/>
-            </w:pPr>
-            <w:proofErr w:type="spellStart"/>
-            <w:proofErr w:type="gramStart"/>
-            <w:r>
-              <w:t>first</w:t>
-            </w:r>
-            <w:proofErr w:type="spellEnd"/>
-            <w:r>
-              <w:t>(</w:t>
-            </w:r>
-            <w:proofErr w:type="gramEnd"/>
-            <w:r>
-              <w:t>)</w:t>
-            </w:r>
-          </w:p>
-        </w:tc>
-        <w:tc>
-          <w:tcPr>
-            <w:tcW w:w="1870" w:type="dxa"/>
-          </w:tcPr>
-          <w:p>
-            <w:pPr>
-              <w:jc w:val="center"/>
-            </w:pPr>
-            <w:proofErr w:type="spellStart"/>
-            <w:proofErr w:type="gramStart"/>
-            <w:r>
-              <w:t>next</w:t>
-            </w:r>
-            <w:proofErr w:type="spellEnd"/>
-            <w:r>
-              <w:t>(</w:t>
-            </w:r>
-            <w:proofErr w:type="gramEnd"/>
-            <w:r>
-              <w:t>)</w:t>
-            </w:r>
-          </w:p>
-        </w:tc>
-        <w:tc>
-          <w:tcPr>
-            <w:tcW w:w="1870" w:type="dxa"/>
-          </w:tcPr>
-          <w:p>
-            <w:pPr>
-              <w:jc w:val="center"/>
-            </w:pPr>
-            <w:proofErr w:type="spellStart"/>
-            <w:proofErr w:type="gramStart"/>
-            <w:r>
-              <w:t>current</w:t>
-            </w:r>
-            <w:proofErr w:type="spellEnd"/>
-            <w:r>
-              <w:t>(</w:t>
-            </w:r>
-            <w:proofErr w:type="gramEnd"/>
-            <w:r>
-              <w:t xml:space="preserve">) : </w:t>
-            </w:r>
-            <w:proofErr w:type="spellStart"/>
-            <w:r>
-              <w:t>Order</w:t>
-            </w:r>
-            <w:proofErr w:type="spellEnd"/>
-          </w:p>
-        </w:tc>
-        <w:tc>
-          <w:tcPr>
-            <w:tcW w:w="1870" w:type="dxa"/>
-          </w:tcPr>
-          <w:p>
-            <w:pPr>
-              <w:jc w:val="center"/>
-            </w:pPr>
-            <w:proofErr w:type="gramStart"/>
-            <w:r>
-              <w:t>end(</w:t>
-            </w:r>
-            <w:proofErr w:type="gramEnd"/>
-            <w:r>
-              <w:t xml:space="preserve">) : </w:t>
-            </w:r>
-            <w:r>
-              <w:rPr>
-                <w:rFonts w:ascii="Cambria Math" w:hAnsi="Cambria Math" w:cs="Cambria Math"/>
-              </w:rPr>
-              <w:t>𝕃</w:t>
-            </w:r>
-          </w:p>
-        </w:tc>
-      </w:tr>
-      <w:tr>
-        <w:trPr>
-          <w:trHeight w:val="1907"/>
-        </w:trPr>
-        <w:tc>
-          <w:tcPr>
-            <w:tcW w:w="1870" w:type="dxa"/>
-          </w:tcPr>
-          <w:p>
-            <w:pPr>
-              <w:spacing w:line="360" w:lineRule="auto"/>
-            </w:pPr>
-            <w:proofErr w:type="gramStart"/>
-            <w:r>
-              <w:t>x :</w:t>
-            </w:r>
-            <w:proofErr w:type="gramEnd"/>
-            <w:r>
-              <w:t xml:space="preserve"> </w:t>
-            </w:r>
-            <w:proofErr w:type="spellStart"/>
-            <w:r>
-              <w:t>infile</w:t>
-            </w:r>
-            <w:proofErr w:type="spellEnd"/>
-            <w:r>
-              <w:t>(</w:t>
-            </w:r>
-            <w:proofErr w:type="spellStart"/>
-            <w:r>
-              <w:t>Order</w:t>
-            </w:r>
-            <w:proofErr w:type="spellEnd"/>
-            <w:r>
-              <w:t>)</w:t>
-            </w:r>
-            <w:r>
-              <w:br/>
-            </w:r>
-            <w:r>
-              <w:t xml:space="preserve">dx : </w:t>
-            </w:r>
-            <w:proofErr w:type="spellStart"/>
-            <w:r>
-              <w:t>Order</w:t>
-            </w:r>
-            <w:proofErr w:type="spellEnd"/>
-            <w:r>
-              <w:br/>
-            </w:r>
-            <w:proofErr w:type="spellStart"/>
-            <w:r>
-              <w:t>sx</w:t>
-            </w:r>
-            <w:proofErr w:type="spellEnd"/>
-            <w:r>
-              <w:t xml:space="preserve"> : Status</w:t>
-            </w:r>
-            <w:r>
-              <w:br/>
-            </w:r>
-            <w:r>
-              <w:t>end</w:t>
-            </w:r>
-            <w:r>
-              <w:t xml:space="preserve"> : L</w:t>
-            </w:r>
-          </w:p>
-        </w:tc>
-        <w:tc>
-          <w:tcPr>
-            <w:tcW w:w="1870" w:type="dxa"/>
-          </w:tcPr>
-          <w:p>
-            <w:pPr>
-              <w:spacing w:line="360" w:lineRule="auto"/>
-              <w:jc w:val="center"/>
-            </w:pPr>
-            <w:proofErr w:type="spellStart"/>
-            <w:proofErr w:type="gramStart"/>
-            <w:r>
-              <w:t>sx,dx</w:t>
-            </w:r>
-            <w:proofErr w:type="gramEnd"/>
-            <w:r>
-              <w:t>,x:read</w:t>
-            </w:r>
-            <w:proofErr w:type="spellEnd"/>
-            <w:r>
-              <w:t xml:space="preserve"> </w:t>
-            </w:r>
-            <w:r>
-              <w:br/>
-            </w:r>
-            <w:proofErr w:type="spellStart"/>
-            <w:r>
-              <w:t>next</w:t>
-            </w:r>
-            <w:proofErr w:type="spellEnd"/>
-            <w:r>
-              <w:t>()</w:t>
-            </w:r>
-          </w:p>
-        </w:tc>
-        <w:tc>
-          <w:tcPr>
-            <w:tcW w:w="1870" w:type="dxa"/>
-          </w:tcPr>
-          <w:p>
-            <w:pPr>
-              <w:spacing w:line="360" w:lineRule="auto"/>
-              <w:jc w:val="center"/>
-            </w:pPr>
-            <w:proofErr w:type="spellStart"/>
-            <w:proofErr w:type="gramStart"/>
-            <w:r>
-              <w:t>sx,dx</w:t>
-            </w:r>
-            <w:proofErr w:type="gramEnd"/>
-            <w:r>
-              <w:t>,x:read</w:t>
-            </w:r>
-            <w:proofErr w:type="spellEnd"/>
-          </w:p>
-        </w:tc>
-        <w:tc>
-          <w:tcPr>
-            <w:tcW w:w="1870" w:type="dxa"/>
-          </w:tcPr>
-          <w:p>
-            <w:pPr>
-              <w:jc w:val="center"/>
-            </w:pPr>
-            <w:proofErr w:type="spellStart"/>
-            <w:r>
-              <w:rPr>
-                <w:b/>
-                <w:bCs/>
-              </w:rPr>
-              <w:t>return</w:t>
-            </w:r>
-            <w:proofErr w:type="spellEnd"/>
-            <w:r>
-              <w:t xml:space="preserve"> dx</w:t>
-            </w:r>
-          </w:p>
-        </w:tc>
-        <w:tc>
-          <w:tcPr>
-            <w:tcW w:w="1870" w:type="dxa"/>
-          </w:tcPr>
-          <w:p>
-            <w:pPr>
-              <w:jc w:val="center"/>
-            </w:pPr>
-            <w:proofErr w:type="spellStart"/>
-            <w:r>
-              <w:rPr>
-                <w:b/>
-                <w:bCs/>
-              </w:rPr>
-              <w:t>return</w:t>
-            </w:r>
-            <w:proofErr w:type="spellEnd"/>
-            <w:r>
-              <w:t xml:space="preserve"> end</w:t>
-            </w:r>
-          </w:p>
-        </w:tc>
-      </w:tr>
-    </w:tbl>
-    <w:p/>
-    <w:p>
-      <w:pPr>
-        <w:rPr>
-          <w:rFonts w:asciiTheme="majorHAnsi" w:eastAsiaTheme="majorEastAsia" w:hAnsiTheme="majorHAnsi" w:cstheme="majorBidi"/>
-          <w:color w:val="2F5496" w:themeColor="accent1" w:themeShade="BF"/>
-          <w:sz w:val="26"/>
-          <w:szCs w:val="26"/>
-        </w:rPr>
-      </w:pPr>
-    </w:p>
-    <w:p>
-      <w:pPr>
-        <w:pStyle w:val="Cmsor2"/>
-      </w:pPr>
-      <w:bookmarkStart w:id="5" w:name="_Toc36304439"/>
-      <w:r>
-        <w:t>Algoritmus</w:t>
-      </w:r>
-      <w:bookmarkEnd w:id="5"/>
-    </w:p>
-    <w:p>
-      <w:pPr>
-        <w:rPr>
-          <w:noProof/>
-        </w:rPr>
-      </w:pPr>
       <w:r>
         <w:rPr>
           <w:noProof/>
         </w:rPr>
         <w:drawing>
-          <wp:inline distT="0" distB="0" distL="0" distR="0" wp14:anchorId="3D9111B1" wp14:editId="2AA37F76">
-            <wp:extent cx="2867025" cy="2066925"/>
-            <wp:effectExtent l="0" t="0" r="9525" b="9525"/>
-            <wp:docPr id="1" name="Kép 1"/>
+          <wp:anchor distT="0" distB="0" distL="114300" distR="114300" simplePos="0" relativeHeight="251659264" behindDoc="0" locked="0" layoutInCell="1" allowOverlap="1" wp14:anchorId="72C04041" wp14:editId="2DE53671">
+            <wp:simplePos x="914400" y="914400"/>
+            <wp:positionH relativeFrom="margin">
+              <wp:align>right</wp:align>
+            </wp:positionH>
+            <wp:positionV relativeFrom="margin">
+              <wp:align>bottom</wp:align>
+            </wp:positionV>
+            <wp:extent cx="3371850" cy="2181225"/>
+            <wp:effectExtent l="0" t="0" r="0" b="9525"/>
+            <wp:wrapSquare wrapText="bothSides"/>
+            <wp:docPr id="4" name="Kép 4"/>
             <wp:cNvGraphicFramePr>
               <a:graphicFrameLocks xmlns:a="http://schemas.openxmlformats.org/drawingml/2006/main" noChangeAspect="1"/>
             </wp:cNvGraphicFramePr>
@@ -1508,7 +1203,7 @@
               <a:graphicData uri="http://schemas.openxmlformats.org/drawingml/2006/picture">
                 <pic:pic xmlns:pic="http://schemas.openxmlformats.org/drawingml/2006/picture">
                   <pic:nvPicPr>
-                    <pic:cNvPr id="0" name="Picture 1"/>
+                    <pic:cNvPr id="0" name="Picture 2"/>
                     <pic:cNvPicPr>
                       <a:picLocks noChangeAspect="1" noChangeArrowheads="1"/>
                     </pic:cNvPicPr>
@@ -1529,7 +1224,7 @@
                   <pic:spPr bwMode="auto">
                     <a:xfrm>
                       <a:off x="0" y="0"/>
-                      <a:ext cx="2867025" cy="2066925"/>
+                      <a:ext cx="3371850" cy="2181225"/>
                     </a:xfrm>
                     <a:prstGeom prst="rect">
                       <a:avLst/>
@@ -1542,20 +1237,1012 @@
                 </pic:pic>
               </a:graphicData>
             </a:graphic>
-          </wp:inline>
+          </wp:anchor>
         </w:drawing>
       </w:r>
     </w:p>
     <w:p>
+      <w:pPr>
+        <w:pStyle w:val="Cmsor3"/>
+      </w:pPr>
+      <w:bookmarkStart w:id="3" w:name="_Toc37069297"/>
+      <w:r>
+        <w:lastRenderedPageBreak/>
+        <w:t xml:space="preserve">Megfeleltetés - </w:t>
+      </w:r>
+      <w:r>
+        <w:t>Maximum kiválasztás:</w:t>
+      </w:r>
+      <w:bookmarkEnd w:id="3"/>
+    </w:p>
+    <w:p>
+      <w:proofErr w:type="gramStart"/>
+      <w:r>
+        <w:t>t:enor</w:t>
+      </w:r>
+      <w:proofErr w:type="gramEnd"/>
+      <w:r>
+        <w:t>(E) ~ x:</w:t>
+      </w:r>
+      <w:r>
+        <w:t>enor</w:t>
+      </w:r>
+      <w:r>
+        <w:t>(</w:t>
+      </w:r>
+      <w:r>
+        <w:t>Recipe</w:t>
+      </w:r>
+      <w:r>
+        <w:t>Length</w:t>
+      </w:r>
+      <w:r>
+        <w:t>)</w:t>
+      </w:r>
+      <w:r>
+        <w:br/>
+      </w:r>
+      <w:r>
+        <w:t xml:space="preserve">f(e) ~ </w:t>
+      </w:r>
+      <w:proofErr w:type="spellStart"/>
+      <w:r>
+        <w:t>e.db</w:t>
+      </w:r>
+      <w:proofErr w:type="spellEnd"/>
+      <w:r>
+        <w:br/>
+        <w:t>H, &lt; ~ N, &lt;</w:t>
+      </w:r>
+    </w:p>
+    <w:p>
+      <w:pPr>
+        <w:pStyle w:val="Cmsor3"/>
+      </w:pPr>
+      <w:bookmarkStart w:id="4" w:name="_Toc37069298"/>
+      <w:r>
+        <w:t>Algoritmus</w:t>
+      </w:r>
+      <w:r>
+        <w:t>:</w:t>
+      </w:r>
+      <w:bookmarkEnd w:id="4"/>
+    </w:p>
+    <w:p/>
+    <w:p>
+      <w:pPr>
+        <w:pStyle w:val="Cmsor2"/>
+      </w:pPr>
+    </w:p>
+    <w:p>
+      <w:pPr>
+        <w:pStyle w:val="Cmsor2"/>
+      </w:pPr>
+      <w:bookmarkStart w:id="5" w:name="_Toc37069299"/>
+      <w:r>
+        <w:t>Felsoroló:</w:t>
+      </w:r>
+      <w:bookmarkEnd w:id="5"/>
+    </w:p>
+    <w:p>
+      <w:pPr>
+        <w:rPr>
+          <w:rFonts w:eastAsiaTheme="minorEastAsia"/>
+        </w:rPr>
+      </w:pPr>
+      <w:proofErr w:type="gramStart"/>
+      <w:r>
+        <w:t>t:enor</w:t>
+      </w:r>
+      <w:proofErr w:type="gramEnd"/>
+      <w:r>
+        <w:t>(</w:t>
+      </w:r>
+      <w:r>
+        <w:t>Recipe</w:t>
+      </w:r>
+      <w:r>
+        <w:t>Length</w:t>
+      </w:r>
+      <w:r>
+        <w:t>)</w:t>
+      </w:r>
+      <w:r>
+        <w:tab/>
+      </w:r>
+      <w:proofErr w:type="spellStart"/>
+      <w:r>
+        <w:t>Recipe</w:t>
+      </w:r>
+      <w:r>
+        <w:t>Length</w:t>
+      </w:r>
+      <w:proofErr w:type="spellEnd"/>
+      <w:r>
+        <w:t xml:space="preserve"> = </w:t>
+      </w:r>
+      <w:proofErr w:type="spellStart"/>
+      <w:r>
+        <w:t>rec</w:t>
+      </w:r>
+      <w:proofErr w:type="spellEnd"/>
+      <w:r>
+        <w:t>(</w:t>
+      </w:r>
+      <w:proofErr w:type="spellStart"/>
+      <w:r>
+        <w:t>name</w:t>
+      </w:r>
+      <w:proofErr w:type="spellEnd"/>
+      <w:r>
+        <w:t>:</w:t>
+      </w:r>
+      <w:r>
+        <w:rPr>
+          <w:rFonts w:ascii="Cambria Math" w:hAnsi="Cambria Math" w:cs="Cambria Math"/>
+        </w:rPr>
+        <w:t>𝕊,</w:t>
+      </w:r>
+      <w:r>
+        <w:t xml:space="preserve"> </w:t>
+      </w:r>
+      <w:r>
+        <w:t>db</w:t>
+      </w:r>
+      <w:r>
+        <w:t>:</w:t>
+      </w:r>
+      <m:oMath>
+        <m:r>
+          <m:rPr>
+            <m:scr m:val="double-struck"/>
+          </m:rPr>
+          <w:rPr>
+            <w:rFonts w:ascii="Cambria Math" w:hAnsi="Cambria Math"/>
+          </w:rPr>
+          <m:t>N</m:t>
+        </m:r>
+      </m:oMath>
+      <w:r>
+        <w:rPr>
+          <w:rFonts w:eastAsiaTheme="minorEastAsia"/>
+        </w:rPr>
+        <w:t>)</w:t>
+      </w:r>
+    </w:p>
+    <w:tbl>
+      <w:tblPr>
+        <w:tblStyle w:val="Rcsostblzat"/>
+        <w:tblW w:w="0" w:type="auto"/>
+        <w:tblInd w:w="-147" w:type="dxa"/>
+        <w:tblLook w:val="04A0" w:firstRow="1" w:lastRow="0" w:firstColumn="1" w:lastColumn="0" w:noHBand="0" w:noVBand="1"/>
+      </w:tblPr>
+      <w:tblGrid>
+        <w:gridCol w:w="2017"/>
+        <w:gridCol w:w="1870"/>
+        <w:gridCol w:w="1870"/>
+        <w:gridCol w:w="2465"/>
+        <w:gridCol w:w="1275"/>
+      </w:tblGrid>
+      <w:tr>
+        <w:tc>
+          <w:tcPr>
+            <w:tcW w:w="2017" w:type="dxa"/>
+          </w:tcPr>
+          <w:p>
+            <w:pPr>
+              <w:jc w:val="center"/>
+              <w:rPr>
+                <w:b/>
+                <w:bCs/>
+              </w:rPr>
+            </w:pPr>
+            <w:proofErr w:type="spellStart"/>
+            <w:r>
+              <w:rPr>
+                <w:b/>
+                <w:bCs/>
+              </w:rPr>
+              <w:t>Order</w:t>
+            </w:r>
+            <w:proofErr w:type="spellEnd"/>
+            <w:r>
+              <w:rPr>
+                <w:b/>
+                <w:bCs/>
+              </w:rPr>
+              <w:t>*</w:t>
+            </w:r>
+          </w:p>
+        </w:tc>
+        <w:tc>
+          <w:tcPr>
+            <w:tcW w:w="1870" w:type="dxa"/>
+          </w:tcPr>
+          <w:p>
+            <w:pPr>
+              <w:jc w:val="center"/>
+            </w:pPr>
+            <w:proofErr w:type="spellStart"/>
+            <w:proofErr w:type="gramStart"/>
+            <w:r>
+              <w:t>first</w:t>
+            </w:r>
+            <w:proofErr w:type="spellEnd"/>
+            <w:r>
+              <w:t>(</w:t>
+            </w:r>
+            <w:proofErr w:type="gramEnd"/>
+            <w:r>
+              <w:t>)</w:t>
+            </w:r>
+          </w:p>
+        </w:tc>
+        <w:tc>
+          <w:tcPr>
+            <w:tcW w:w="1870" w:type="dxa"/>
+          </w:tcPr>
+          <w:p>
+            <w:pPr>
+              <w:jc w:val="center"/>
+            </w:pPr>
+            <w:proofErr w:type="spellStart"/>
+            <w:proofErr w:type="gramStart"/>
+            <w:r>
+              <w:t>next</w:t>
+            </w:r>
+            <w:proofErr w:type="spellEnd"/>
+            <w:r>
+              <w:t>(</w:t>
+            </w:r>
+            <w:proofErr w:type="gramEnd"/>
+            <w:r>
+              <w:t>)</w:t>
+            </w:r>
+          </w:p>
+        </w:tc>
+        <w:tc>
+          <w:tcPr>
+            <w:tcW w:w="2465" w:type="dxa"/>
+          </w:tcPr>
+          <w:p>
+            <w:pPr>
+              <w:jc w:val="center"/>
+            </w:pPr>
+            <w:proofErr w:type="spellStart"/>
+            <w:proofErr w:type="gramStart"/>
+            <w:r>
+              <w:t>current</w:t>
+            </w:r>
+            <w:proofErr w:type="spellEnd"/>
+            <w:r>
+              <w:t>(</w:t>
+            </w:r>
+            <w:proofErr w:type="gramEnd"/>
+            <w:r>
+              <w:t xml:space="preserve">) : </w:t>
+            </w:r>
+            <w:proofErr w:type="spellStart"/>
+            <w:r>
+              <w:t>Recipe</w:t>
+            </w:r>
+            <w:r>
+              <w:t>Length</w:t>
+            </w:r>
+            <w:proofErr w:type="spellEnd"/>
+          </w:p>
+        </w:tc>
+        <w:tc>
+          <w:tcPr>
+            <w:tcW w:w="1275" w:type="dxa"/>
+          </w:tcPr>
+          <w:p>
+            <w:pPr>
+              <w:jc w:val="center"/>
+            </w:pPr>
+            <w:proofErr w:type="gramStart"/>
+            <w:r>
+              <w:t>end(</w:t>
+            </w:r>
+            <w:proofErr w:type="gramEnd"/>
+            <w:r>
+              <w:t xml:space="preserve">) : </w:t>
+            </w:r>
+            <w:r>
+              <w:rPr>
+                <w:rFonts w:ascii="Cambria Math" w:hAnsi="Cambria Math" w:cs="Cambria Math"/>
+              </w:rPr>
+              <w:t>𝕃</w:t>
+            </w:r>
+          </w:p>
+        </w:tc>
+      </w:tr>
+      <w:tr>
+        <w:trPr>
+          <w:trHeight w:val="1907"/>
+        </w:trPr>
+        <w:tc>
+          <w:tcPr>
+            <w:tcW w:w="2017" w:type="dxa"/>
+          </w:tcPr>
+          <w:p>
+            <w:pPr>
+              <w:spacing w:line="360" w:lineRule="auto"/>
+            </w:pPr>
+            <w:proofErr w:type="gramStart"/>
+            <w:r>
+              <w:t>x :</w:t>
+            </w:r>
+            <w:proofErr w:type="gramEnd"/>
+            <w:r>
+              <w:t xml:space="preserve"> </w:t>
+            </w:r>
+            <w:proofErr w:type="spellStart"/>
+            <w:r>
+              <w:t>infile</w:t>
+            </w:r>
+            <w:proofErr w:type="spellEnd"/>
+            <w:r>
+              <w:t>(</w:t>
+            </w:r>
+            <w:r>
+              <w:t>Recipe</w:t>
+            </w:r>
+            <w:r>
+              <w:t>)</w:t>
+            </w:r>
+            <w:r>
+              <w:br/>
+            </w:r>
+            <w:r>
+              <w:t xml:space="preserve">dx : </w:t>
+            </w:r>
+            <w:r>
+              <w:t>Recipe</w:t>
+            </w:r>
+          </w:p>
+          <w:p>
+            <w:pPr>
+              <w:spacing w:line="360" w:lineRule="auto"/>
+            </w:pPr>
+            <w:proofErr w:type="spellStart"/>
+            <w:r>
+              <w:t>curr</w:t>
+            </w:r>
+            <w:proofErr w:type="spellEnd"/>
+            <w:r>
+              <w:t xml:space="preserve">: </w:t>
+            </w:r>
+            <w:proofErr w:type="spellStart"/>
+            <w:r>
+              <w:t>Recipe</w:t>
+            </w:r>
+            <w:r>
+              <w:t>Length</w:t>
+            </w:r>
+            <w:proofErr w:type="spellEnd"/>
+            <w:r>
+              <w:br/>
+            </w:r>
+            <w:proofErr w:type="spellStart"/>
+            <w:proofErr w:type="gramStart"/>
+            <w:r>
+              <w:t>sx</w:t>
+            </w:r>
+            <w:proofErr w:type="spellEnd"/>
+            <w:r>
+              <w:t xml:space="preserve"> :</w:t>
+            </w:r>
+            <w:proofErr w:type="gramEnd"/>
+            <w:r>
+              <w:t xml:space="preserve"> Status</w:t>
+            </w:r>
+            <w:r>
+              <w:br/>
+            </w:r>
+            <w:r>
+              <w:t>end</w:t>
+            </w:r>
+            <w:r>
+              <w:t xml:space="preserve"> : L</w:t>
+            </w:r>
+          </w:p>
+        </w:tc>
+        <w:tc>
+          <w:tcPr>
+            <w:tcW w:w="1870" w:type="dxa"/>
+          </w:tcPr>
+          <w:p>
+            <w:pPr>
+              <w:spacing w:line="360" w:lineRule="auto"/>
+              <w:jc w:val="center"/>
+            </w:pPr>
+            <w:proofErr w:type="spellStart"/>
+            <w:proofErr w:type="gramStart"/>
+            <w:r>
+              <w:t>sx,dx</w:t>
+            </w:r>
+            <w:proofErr w:type="gramEnd"/>
+            <w:r>
+              <w:t>,x:read</w:t>
+            </w:r>
+            <w:proofErr w:type="spellEnd"/>
+            <w:r>
+              <w:t xml:space="preserve"> </w:t>
+            </w:r>
+            <w:r>
+              <w:br/>
+            </w:r>
+            <w:proofErr w:type="spellStart"/>
+            <w:r>
+              <w:t>next</w:t>
+            </w:r>
+            <w:proofErr w:type="spellEnd"/>
+            <w:r>
+              <w:t>()</w:t>
+            </w:r>
+          </w:p>
+        </w:tc>
+        <w:tc>
+          <w:tcPr>
+            <w:tcW w:w="1870" w:type="dxa"/>
+          </w:tcPr>
+          <w:p>
+            <w:pPr>
+              <w:spacing w:line="360" w:lineRule="auto"/>
+              <w:jc w:val="center"/>
+            </w:pPr>
+            <w:r>
+              <w:t>lásd külön</w:t>
+            </w:r>
+          </w:p>
+        </w:tc>
+        <w:tc>
+          <w:tcPr>
+            <w:tcW w:w="2465" w:type="dxa"/>
+          </w:tcPr>
+          <w:p>
+            <w:pPr>
+              <w:jc w:val="center"/>
+            </w:pPr>
+            <w:proofErr w:type="spellStart"/>
+            <w:r>
+              <w:rPr>
+                <w:b/>
+                <w:bCs/>
+              </w:rPr>
+              <w:t>return</w:t>
+            </w:r>
+            <w:proofErr w:type="spellEnd"/>
+            <w:r>
+              <w:t xml:space="preserve"> </w:t>
+            </w:r>
+            <w:proofErr w:type="spellStart"/>
+            <w:r>
+              <w:t>curr</w:t>
+            </w:r>
+            <w:proofErr w:type="spellEnd"/>
+          </w:p>
+        </w:tc>
+        <w:tc>
+          <w:tcPr>
+            <w:tcW w:w="1275" w:type="dxa"/>
+          </w:tcPr>
+          <w:p>
+            <w:pPr>
+              <w:jc w:val="center"/>
+            </w:pPr>
+            <w:proofErr w:type="spellStart"/>
+            <w:r>
+              <w:rPr>
+                <w:b/>
+                <w:bCs/>
+              </w:rPr>
+              <w:t>return</w:t>
+            </w:r>
+            <w:proofErr w:type="spellEnd"/>
+            <w:r>
+              <w:t xml:space="preserve"> end</w:t>
+            </w:r>
+          </w:p>
+        </w:tc>
+      </w:tr>
+    </w:tbl>
+    <w:p/>
+    <w:p>
+      <w:pPr>
+        <w:pStyle w:val="Cmsor3"/>
+      </w:pPr>
+      <w:bookmarkStart w:id="6" w:name="_Toc36814083"/>
+      <w:bookmarkStart w:id="7" w:name="_Toc37069300"/>
+      <w:proofErr w:type="spellStart"/>
+      <w:proofErr w:type="gramStart"/>
+      <w:r>
+        <w:t>next</w:t>
+      </w:r>
+      <w:proofErr w:type="spellEnd"/>
+      <w:r>
+        <w:t>(</w:t>
+      </w:r>
+      <w:proofErr w:type="gramEnd"/>
+      <w:r>
+        <w:t>) művelet</w:t>
+      </w:r>
+      <w:bookmarkEnd w:id="6"/>
+      <w:r>
+        <w:t>:</w:t>
+      </w:r>
+      <w:bookmarkEnd w:id="7"/>
+    </w:p>
+    <w:p>
+      <w:r>
+        <w:t>A = (</w:t>
+      </w:r>
+      <w:proofErr w:type="gramStart"/>
+      <w:r>
+        <w:t>x :</w:t>
+      </w:r>
+      <w:proofErr w:type="gramEnd"/>
+      <w:r>
+        <w:t xml:space="preserve"> </w:t>
+      </w:r>
+      <w:proofErr w:type="spellStart"/>
+      <w:r>
+        <w:t>infile</w:t>
+      </w:r>
+      <w:proofErr w:type="spellEnd"/>
+      <w:r>
+        <w:t>(</w:t>
+      </w:r>
+      <w:r>
+        <w:t>Recipe</w:t>
+      </w:r>
+      <w:r>
+        <w:t>), dx:</w:t>
+      </w:r>
+      <w:r>
+        <w:t xml:space="preserve"> </w:t>
+      </w:r>
+      <w:r>
+        <w:t>Recipe</w:t>
+      </w:r>
+      <w:r>
+        <w:t xml:space="preserve">, </w:t>
+      </w:r>
+      <w:proofErr w:type="spellStart"/>
+      <w:r>
+        <w:t>curr</w:t>
+      </w:r>
+      <w:proofErr w:type="spellEnd"/>
+      <w:r>
+        <w:t>:</w:t>
+      </w:r>
+      <w:r>
+        <w:t xml:space="preserve"> </w:t>
+      </w:r>
+      <w:proofErr w:type="spellStart"/>
+      <w:r>
+        <w:t>Recipe</w:t>
+      </w:r>
+      <w:r>
+        <w:t>Length</w:t>
+      </w:r>
+      <w:proofErr w:type="spellEnd"/>
+      <w:r>
+        <w:t xml:space="preserve">, </w:t>
+      </w:r>
+      <w:proofErr w:type="spellStart"/>
+      <w:r>
+        <w:t>sx:Status</w:t>
+      </w:r>
+      <w:proofErr w:type="spellEnd"/>
+      <w:r>
+        <w:t>, end:</w:t>
+      </w:r>
+      <w:r>
+        <w:rPr>
+          <w:rFonts w:ascii="Cambria Math" w:hAnsi="Cambria Math" w:cs="Cambria Math"/>
+        </w:rPr>
+        <w:t>𝕃</w:t>
+      </w:r>
+      <w:r>
+        <w:t xml:space="preserve"> )</w:t>
+      </w:r>
+    </w:p>
+    <w:p>
+      <w:r>
+        <w:t xml:space="preserve"> </w:t>
+      </w:r>
+      <w:proofErr w:type="spellStart"/>
+      <w:r>
+        <w:t>Ef</w:t>
+      </w:r>
+      <w:proofErr w:type="spellEnd"/>
+      <w:r>
+        <w:t xml:space="preserve"> = </w:t>
+      </w:r>
+      <w:proofErr w:type="gramStart"/>
+      <w:r>
+        <w:t>( x</w:t>
+      </w:r>
+      <w:proofErr w:type="gramEnd"/>
+      <w:r>
+        <w:t xml:space="preserve"> = x’ </w:t>
+      </w:r>
+      <w:r>
+        <w:sym w:font="Symbol" w:char="F0D9"/>
+      </w:r>
+      <w:r>
+        <w:t xml:space="preserve"> </w:t>
+      </w:r>
+      <w:proofErr w:type="spellStart"/>
+      <w:r>
+        <w:t>x↗name</w:t>
+      </w:r>
+      <w:proofErr w:type="spellEnd"/>
+      <w:r>
+        <w:t xml:space="preserve"> </w:t>
+      </w:r>
+      <w:r>
+        <w:sym w:font="Symbol" w:char="F0D9"/>
+      </w:r>
+      <w:r>
+        <w:t xml:space="preserve"> dx = dx’ </w:t>
+      </w:r>
+      <w:r>
+        <w:sym w:font="Symbol" w:char="F0D9"/>
+      </w:r>
+      <w:r>
+        <w:t xml:space="preserve"> </w:t>
+      </w:r>
+      <w:proofErr w:type="spellStart"/>
+      <w:r>
+        <w:t>sx</w:t>
+      </w:r>
+      <w:proofErr w:type="spellEnd"/>
+      <w:r>
+        <w:t xml:space="preserve"> = </w:t>
+      </w:r>
+      <w:proofErr w:type="spellStart"/>
+      <w:r>
+        <w:t>sx</w:t>
+      </w:r>
+      <w:proofErr w:type="spellEnd"/>
+      <w:r>
+        <w:t>’ )</w:t>
+      </w:r>
+    </w:p>
+    <w:p>
+      <w:r>
+        <w:t xml:space="preserve"> </w:t>
+      </w:r>
+      <w:proofErr w:type="spellStart"/>
+      <w:r>
+        <w:t>Uf</w:t>
+      </w:r>
+      <w:proofErr w:type="spellEnd"/>
+      <w:r>
+        <w:t xml:space="preserve"> = </w:t>
+      </w:r>
+      <w:r>
+        <w:br/>
+        <w:t>(</w:t>
+      </w:r>
+      <w:r>
+        <w:br/>
+        <w:t>end=(</w:t>
+      </w:r>
+      <w:proofErr w:type="spellStart"/>
+      <w:r>
+        <w:t>sx</w:t>
+      </w:r>
+      <w:proofErr w:type="spellEnd"/>
+      <w:r>
+        <w:t>’=</w:t>
+      </w:r>
+      <w:proofErr w:type="spellStart"/>
+      <w:r>
+        <w:t>abnorm</w:t>
+      </w:r>
+      <w:proofErr w:type="spellEnd"/>
+      <w:r>
+        <w:t xml:space="preserve">) </w:t>
+      </w:r>
+      <w:r>
+        <w:sym w:font="Symbol" w:char="F0D9"/>
+      </w:r>
+      <w:r>
+        <w:t xml:space="preserve"> (</w:t>
+      </w:r>
+      <w:r>
+        <w:sym w:font="Symbol" w:char="F0D8"/>
+      </w:r>
+      <w:r>
+        <w:t xml:space="preserve">end → curr.name=dx’.name </w:t>
+      </w:r>
+      <w:r>
+        <w:sym w:font="Symbol" w:char="F0D9"/>
+      </w:r>
+    </w:p>
+    <w:p>
+      <w:r>
+        <w:t>(</w:t>
+      </w:r>
+      <w:proofErr w:type="spellStart"/>
+      <w:r>
+        <w:t>curr.</w:t>
+      </w:r>
+      <w:r>
+        <w:t>db</w:t>
+      </w:r>
+      <w:proofErr w:type="spellEnd"/>
+      <w:r>
+        <w:t>, (</w:t>
+      </w:r>
+      <w:proofErr w:type="spellStart"/>
+      <w:proofErr w:type="gramStart"/>
+      <w:r>
+        <w:t>sx,dx</w:t>
+      </w:r>
+      <w:proofErr w:type="gramEnd"/>
+      <w:r>
+        <w:t>,x</w:t>
+      </w:r>
+      <w:proofErr w:type="spellEnd"/>
+      <w:r>
+        <w:t xml:space="preserve">)) = </w:t>
+      </w:r>
+      <m:oMath>
+        <m:nary>
+          <m:naryPr>
+            <m:chr m:val="∑"/>
+            <m:limLoc m:val="undOvr"/>
+            <m:ctrlPr>
+              <w:rPr>
+                <w:rFonts w:ascii="Cambria Math" w:hAnsi="Cambria Math"/>
+                <w:i/>
+                <w:sz w:val="28"/>
+                <w:szCs w:val="28"/>
+              </w:rPr>
+            </m:ctrlPr>
+          </m:naryPr>
+          <m:sub>
+            <m:r>
+              <m:rPr>
+                <m:sty m:val="p"/>
+              </m:rPr>
+              <w:rPr>
+                <w:rFonts w:ascii="Cambria Math" w:hAnsi="Cambria Math"/>
+                <w:sz w:val="28"/>
+                <w:szCs w:val="28"/>
+              </w:rPr>
+              <m:t>dx</m:t>
+            </m:r>
+            <m:r>
+              <m:rPr>
+                <m:sty m:val="p"/>
+              </m:rPr>
+              <w:rPr>
+                <w:rFonts w:ascii="Cambria Math" w:hAnsi="Cambria Math" w:cs="Cambria Math"/>
+                <w:sz w:val="28"/>
+                <w:szCs w:val="28"/>
+              </w:rPr>
+              <m:t>∊</m:t>
+            </m:r>
+            <m:r>
+              <m:rPr>
+                <m:sty m:val="p"/>
+              </m:rPr>
+              <w:rPr>
+                <w:rFonts w:ascii="Cambria Math" w:hAnsi="Cambria Math"/>
+                <w:sz w:val="28"/>
+                <w:szCs w:val="28"/>
+              </w:rPr>
+              <m:t>(dx</m:t>
+            </m:r>
+            <m:r>
+              <m:rPr>
+                <m:sty m:val="p"/>
+              </m:rPr>
+              <w:rPr>
+                <w:rFonts w:ascii="Cambria Math" w:hAnsi="Cambria Math" w:cs="Calibri"/>
+                <w:sz w:val="28"/>
+                <w:szCs w:val="28"/>
+              </w:rPr>
+              <m:t>’</m:t>
+            </m:r>
+            <m:r>
+              <m:rPr>
+                <m:sty m:val="p"/>
+              </m:rPr>
+              <w:rPr>
+                <w:rFonts w:ascii="Cambria Math" w:hAnsi="Cambria Math"/>
+                <w:sz w:val="28"/>
+                <w:szCs w:val="28"/>
+              </w:rPr>
+              <m:t>,x</m:t>
+            </m:r>
+            <m:r>
+              <m:rPr>
+                <m:sty m:val="p"/>
+              </m:rPr>
+              <w:rPr>
+                <w:rFonts w:ascii="Cambria Math" w:hAnsi="Cambria Math" w:cs="Calibri"/>
+                <w:sz w:val="28"/>
+                <w:szCs w:val="28"/>
+              </w:rPr>
+              <m:t>’</m:t>
+            </m:r>
+            <m:r>
+              <m:rPr>
+                <m:sty m:val="p"/>
+              </m:rPr>
+              <w:rPr>
+                <w:rFonts w:ascii="Cambria Math" w:hAnsi="Cambria Math"/>
+                <w:sz w:val="28"/>
+                <w:szCs w:val="28"/>
+              </w:rPr>
+              <m:t>)</m:t>
+            </m:r>
+          </m:sub>
+          <m:sup>
+            <m:r>
+              <m:rPr>
+                <m:sty m:val="p"/>
+              </m:rPr>
+              <w:rPr>
+                <w:rFonts w:ascii="Cambria Math" w:hAnsi="Cambria Math"/>
+                <w:sz w:val="28"/>
+                <w:szCs w:val="28"/>
+              </w:rPr>
+              <m:t>dx.name = curr.name</m:t>
+            </m:r>
+          </m:sup>
+          <m:e>
+            <m:r>
+              <w:rPr>
+                <w:rFonts w:ascii="Cambria Math" w:hAnsi="Cambria Math"/>
+                <w:sz w:val="28"/>
+                <w:szCs w:val="28"/>
+              </w:rPr>
+              <m:t>1</m:t>
+            </m:r>
+          </m:e>
+        </m:nary>
+      </m:oMath>
+      <w:r>
+        <w:br/>
+        <w:t>)</w:t>
+      </w:r>
+    </w:p>
+    <w:p>
+      <w:pPr>
+        <w:pStyle w:val="Cmsor3"/>
+      </w:pPr>
+      <w:bookmarkStart w:id="8" w:name="_Toc36814084"/>
+      <w:bookmarkStart w:id="9" w:name="_Toc37069301"/>
+      <w:r>
+        <w:t xml:space="preserve">Megfeleltetés </w:t>
+      </w:r>
+      <w:r>
+        <w:t>–</w:t>
+      </w:r>
+      <w:r>
+        <w:t xml:space="preserve"> Összegzés</w:t>
+      </w:r>
+      <w:bookmarkEnd w:id="8"/>
+      <w:r>
+        <w:t>:</w:t>
+      </w:r>
+      <w:bookmarkEnd w:id="9"/>
+    </w:p>
+    <w:p>
+      <w:proofErr w:type="gramStart"/>
+      <w:r>
+        <w:t>t:enor</w:t>
+      </w:r>
+      <w:proofErr w:type="gramEnd"/>
+      <w:r>
+        <w:t>(E) ~ x:infile(Order) ) (</w:t>
+      </w:r>
+      <w:proofErr w:type="spellStart"/>
+      <w:r>
+        <w:t>sx,dx,x:read</w:t>
+      </w:r>
+      <w:proofErr w:type="spellEnd"/>
+      <w:r>
+        <w:t xml:space="preserve">) </w:t>
+      </w:r>
+      <w:proofErr w:type="spellStart"/>
+      <w:r>
+        <w:t>first</w:t>
+      </w:r>
+      <w:proofErr w:type="spellEnd"/>
+      <w:r>
+        <w:t xml:space="preserve">() nélkül, felt: </w:t>
+      </w:r>
+      <w:r>
+        <w:t>dx.name = curr.name</w:t>
+      </w:r>
+      <w:r>
+        <w:br/>
+        <w:t xml:space="preserve">f(e) ~ </w:t>
+      </w:r>
+      <w:r>
+        <w:t>1</w:t>
+      </w:r>
+      <w:r>
+        <w:t xml:space="preserve"> </w:t>
+      </w:r>
+      <w:r>
+        <w:br/>
+        <w:t xml:space="preserve">s ~ </w:t>
+      </w:r>
+      <w:proofErr w:type="spellStart"/>
+      <w:r>
+        <w:t>curr.</w:t>
+      </w:r>
+      <w:r>
+        <w:t>db</w:t>
+      </w:r>
+      <w:proofErr w:type="spellEnd"/>
+      <w:r>
+        <w:br/>
+        <w:t xml:space="preserve">H, +, 0 ~ </w:t>
+      </w:r>
+      <m:oMath>
+        <m:r>
+          <m:rPr>
+            <m:scr m:val="double-struck"/>
+          </m:rPr>
+          <w:rPr>
+            <w:rFonts w:ascii="Cambria Math" w:hAnsi="Cambria Math"/>
+          </w:rPr>
+          <m:t>N</m:t>
+        </m:r>
+      </m:oMath>
+      <w:r>
+        <w:t>, + , 0</w:t>
+      </w:r>
+    </w:p>
+    <w:p>
+      <w:pPr>
+        <w:rPr>
+          <w:rFonts w:asciiTheme="majorHAnsi" w:eastAsiaTheme="majorEastAsia" w:hAnsiTheme="majorHAnsi" w:cstheme="majorBidi"/>
+          <w:color w:val="2F5496" w:themeColor="accent1" w:themeShade="BF"/>
+          <w:sz w:val="26"/>
+          <w:szCs w:val="26"/>
+        </w:rPr>
+      </w:pPr>
+    </w:p>
+    <w:p>
+      <w:pPr>
+        <w:pStyle w:val="Cmsor3"/>
+        <w:rPr>
+          <w:noProof/>
+        </w:rPr>
+      </w:pPr>
+      <w:bookmarkStart w:id="10" w:name="_Toc37069302"/>
+      <w:r>
+        <w:t>Algoritmus</w:t>
+      </w:r>
       <w:r>
         <w:rPr>
           <w:noProof/>
         </w:rPr>
         <w:drawing>
-          <wp:inline distT="0" distB="0" distL="0" distR="0" wp14:anchorId="7B4BD445" wp14:editId="271B59FF">
-            <wp:extent cx="1343025" cy="723900"/>
+          <wp:anchor distT="0" distB="0" distL="114300" distR="114300" simplePos="0" relativeHeight="251658240" behindDoc="0" locked="0" layoutInCell="1" allowOverlap="1" wp14:anchorId="6255FF81" wp14:editId="39ADCC6E">
+            <wp:simplePos x="914400" y="6981825"/>
+            <wp:positionH relativeFrom="margin">
+              <wp:align>center</wp:align>
+            </wp:positionH>
+            <wp:positionV relativeFrom="margin">
+              <wp:align>bottom</wp:align>
+            </wp:positionV>
+            <wp:extent cx="2562225" cy="1847850"/>
             <wp:effectExtent l="0" t="0" r="9525" b="0"/>
-            <wp:docPr id="2" name="Kép 2"/>
+            <wp:wrapSquare wrapText="bothSides"/>
+            <wp:docPr id="3" name="Kép 3"/>
             <wp:cNvGraphicFramePr>
               <a:graphicFrameLocks xmlns:a="http://schemas.openxmlformats.org/drawingml/2006/main" noChangeAspect="1"/>
             </wp:cNvGraphicFramePr>
@@ -1563,7 +2250,7 @@
               <a:graphicData uri="http://schemas.openxmlformats.org/drawingml/2006/picture">
                 <pic:pic xmlns:pic="http://schemas.openxmlformats.org/drawingml/2006/picture">
                   <pic:nvPicPr>
-                    <pic:cNvPr id="0" name="Picture 2"/>
+                    <pic:cNvPr id="0" name="Picture 1"/>
                     <pic:cNvPicPr>
                       <a:picLocks noChangeAspect="1" noChangeArrowheads="1"/>
                     </pic:cNvPicPr>
@@ -1584,7 +2271,7 @@
                   <pic:spPr bwMode="auto">
                     <a:xfrm>
                       <a:off x="0" y="0"/>
-                      <a:ext cx="1343025" cy="723900"/>
+                      <a:ext cx="2562225" cy="1847850"/>
                     </a:xfrm>
                     <a:prstGeom prst="rect">
                       <a:avLst/>
@@ -1597,10 +2284,15 @@
                 </pic:pic>
               </a:graphicData>
             </a:graphic>
-          </wp:inline>
+          </wp:anchor>
         </w:drawing>
       </w:r>
+      <w:r>
+        <w:t>:</w:t>
+      </w:r>
+      <w:bookmarkEnd w:id="10"/>
     </w:p>
+    <w:p/>
     <w:sectPr>
       <w:pgSz w:w="12240" w:h="15840"/>
       <w:pgMar w:top="1440" w:right="1440" w:bottom="1440" w:left="1440" w:header="720" w:footer="720" w:gutter="0"/>
@@ -2054,6 +2746,28 @@
       <w:szCs w:val="26"/>
     </w:rPr>
   </w:style>
+  <w:style w:type="paragraph" w:styleId="Cmsor3">
+    <w:name w:val="heading 3"/>
+    <w:basedOn w:val="Norml"/>
+    <w:next w:val="Norml"/>
+    <w:link w:val="Cmsor3Char"/>
+    <w:uiPriority w:val="9"/>
+    <w:unhideWhenUsed/>
+    <w:qFormat/>
+    <w:rsid w:val="00BF28B4"/>
+    <w:pPr>
+      <w:keepNext/>
+      <w:keepLines/>
+      <w:spacing w:before="40" w:after="0"/>
+      <w:outlineLvl w:val="2"/>
+    </w:pPr>
+    <w:rPr>
+      <w:rFonts w:asciiTheme="majorHAnsi" w:eastAsiaTheme="majorEastAsia" w:hAnsiTheme="majorHAnsi" w:cstheme="majorBidi"/>
+      <w:color w:val="1F3763" w:themeColor="accent1" w:themeShade="7F"/>
+      <w:sz w:val="24"/>
+      <w:szCs w:val="24"/>
+    </w:rPr>
+  </w:style>
   <w:style w:type="character" w:default="1" w:styleId="Bekezdsalapbettpusa">
     <w:name w:val="Default Paragraph Font"/>
     <w:uiPriority w:val="1"/>
@@ -2220,6 +2934,32 @@
       <w:color w:val="605E5C"/>
       <w:shd w:val="clear" w:color="auto" w:fill="E1DFDD"/>
     </w:rPr>
+  </w:style>
+  <w:style w:type="character" w:customStyle="1" w:styleId="Cmsor3Char">
+    <w:name w:val="Címsor 3 Char"/>
+    <w:basedOn w:val="Bekezdsalapbettpusa"/>
+    <w:link w:val="Cmsor3"/>
+    <w:uiPriority w:val="9"/>
+    <w:rsid w:val="00BF28B4"/>
+    <w:rPr>
+      <w:rFonts w:asciiTheme="majorHAnsi" w:eastAsiaTheme="majorEastAsia" w:hAnsiTheme="majorHAnsi" w:cstheme="majorBidi"/>
+      <w:color w:val="1F3763" w:themeColor="accent1" w:themeShade="7F"/>
+      <w:sz w:val="24"/>
+      <w:szCs w:val="24"/>
+    </w:rPr>
+  </w:style>
+  <w:style w:type="paragraph" w:styleId="TJ3">
+    <w:name w:val="toc 3"/>
+    <w:basedOn w:val="Norml"/>
+    <w:next w:val="Norml"/>
+    <w:autoRedefine/>
+    <w:uiPriority w:val="39"/>
+    <w:unhideWhenUsed/>
+    <w:rsid w:val="00C1531E"/>
+    <w:pPr>
+      <w:spacing w:after="100"/>
+      <w:ind w:left="440"/>
+    </w:pPr>
   </w:style>
 </w:styles>
 </file>
@@ -2520,15 +3260,6 @@
 </file>
 
 <file path=customXml/item1.xml><?xml version="1.0" encoding="utf-8"?>
-<?mso-contentType ?>
-<FormTemplates xmlns="http://schemas.microsoft.com/sharepoint/v3/contenttype/forms">
-  <Display>DocumentLibraryForm</Display>
-  <Edit>DocumentLibraryForm</Edit>
-  <New>DocumentLibraryForm</New>
-</FormTemplates>
-</file>
-
-<file path=customXml/item2.xml><?xml version="1.0" encoding="utf-8"?>
 <ct:contentTypeSchema xmlns:ct="http://schemas.microsoft.com/office/2006/metadata/contentType" xmlns:ma="http://schemas.microsoft.com/office/2006/metadata/properties/metaAttributes" ct:_="" ma:_="" ma:contentTypeName="Dokumentum" ma:contentTypeID="0x01010013A9F192E8B2A342A9973E2480BD7A8C" ma:contentTypeVersion="2" ma:contentTypeDescription="Új dokumentum létrehozása." ma:contentTypeScope="" ma:versionID="3b4748cbf3e4e415a48a4f6a3fdcfc60">
   <xsd:schema xmlns:xsd="http://www.w3.org/2001/XMLSchema" xmlns:xs="http://www.w3.org/2001/XMLSchema" xmlns:p="http://schemas.microsoft.com/office/2006/metadata/properties" xmlns:ns3="728b0d4c-98ef-4cc3-9273-94684bbad46b" targetNamespace="http://schemas.microsoft.com/office/2006/metadata/properties" ma:root="true" ma:fieldsID="56b61ca48b2e9d5e3cbda4435fb4da64" ns3:_="">
     <xsd:import namespace="728b0d4c-98ef-4cc3-9273-94684bbad46b"/>
@@ -2660,6 +3391,15 @@
 </ct:contentTypeSchema>
 </file>
 
+<file path=customXml/item2.xml><?xml version="1.0" encoding="utf-8"?>
+<?mso-contentType ?>
+<FormTemplates xmlns="http://schemas.microsoft.com/sharepoint/v3/contenttype/forms">
+  <Display>DocumentLibraryForm</Display>
+  <Edit>DocumentLibraryForm</Edit>
+  <New>DocumentLibraryForm</New>
+</FormTemplates>
+</file>
+
 <file path=customXml/item3.xml><?xml version="1.0" encoding="utf-8"?>
 <p:properties xmlns:p="http://schemas.microsoft.com/office/2006/metadata/properties" xmlns:xsi="http://www.w3.org/2001/XMLSchema-instance" xmlns:pc="http://schemas.microsoft.com/office/infopath/2007/PartnerControls">
   <documentManagement/>
@@ -2671,14 +3411,6 @@
 </file>
 
 <file path=customXml/itemProps1.xml><?xml version="1.0" encoding="utf-8"?>
-<ds:datastoreItem xmlns:ds="http://schemas.openxmlformats.org/officeDocument/2006/customXml" ds:itemID="{EEEDEE3F-9409-4E0C-A9C1-B9C50476756C}">
-  <ds:schemaRefs>
-    <ds:schemaRef ds:uri="http://schemas.microsoft.com/sharepoint/v3/contenttype/forms"/>
-  </ds:schemaRefs>
-</ds:datastoreItem>
-</file>
-
-<file path=customXml/itemProps2.xml><?xml version="1.0" encoding="utf-8"?>
 <ds:datastoreItem xmlns:ds="http://schemas.openxmlformats.org/officeDocument/2006/customXml" ds:itemID="{195FCEAD-6ED7-49EB-BB6B-54C6DCAC6BF2}">
   <ds:schemaRefs>
     <ds:schemaRef ds:uri="http://schemas.microsoft.com/office/2006/metadata/contentType"/>
@@ -2696,6 +3428,14 @@
 </ds:datastoreItem>
 </file>
 
+<file path=customXml/itemProps2.xml><?xml version="1.0" encoding="utf-8"?>
+<ds:datastoreItem xmlns:ds="http://schemas.openxmlformats.org/officeDocument/2006/customXml" ds:itemID="{EEEDEE3F-9409-4E0C-A9C1-B9C50476756C}">
+  <ds:schemaRefs>
+    <ds:schemaRef ds:uri="http://schemas.microsoft.com/sharepoint/v3/contenttype/forms"/>
+  </ds:schemaRefs>
+</ds:datastoreItem>
+</file>
+
 <file path=customXml/itemProps3.xml><?xml version="1.0" encoding="utf-8"?>
 <ds:datastoreItem xmlns:ds="http://schemas.openxmlformats.org/officeDocument/2006/customXml" ds:itemID="{E327395F-EB0B-42AA-84D8-AAEEEB905657}">
   <ds:schemaRefs>
@@ -2706,7 +3446,7 @@
 </file>
 
 <file path=customXml/itemProps4.xml><?xml version="1.0" encoding="utf-8"?>
-<ds:datastoreItem xmlns:ds="http://schemas.openxmlformats.org/officeDocument/2006/customXml" ds:itemID="{FB6D30B7-2D9A-4454-BA73-16F3899C174F}">
+<ds:datastoreItem xmlns:ds="http://schemas.openxmlformats.org/officeDocument/2006/customXml" ds:itemID="{508DE383-93AE-4741-97F6-75782287EA59}">
   <ds:schemaRefs>
     <ds:schemaRef ds:uri="http://schemas.openxmlformats.org/officeDocument/2006/bibliography"/>
   </ds:schemaRefs>

</xml_diff>